<commit_message>
Uploaded the saved document
</commit_message>
<xml_diff>
--- a/Assets/docs/Ben/BenChampionDoc.docx
+++ b/Assets/docs/Ben/BenChampionDoc.docx
@@ -997,7 +997,17 @@
       </w:r>
     </w:p>
     <w:p>
-      <w:r>
+      <w:pPr>
+        <w:rPr>
+          <w:b/>
+          <w:bCs/>
+        </w:rPr>
+      </w:pPr>
+      <w:r>
+        <w:rPr>
+          <w:b/>
+          <w:bCs/>
+        </w:rPr>
         <w:t>When player moves:</w:t>
       </w:r>
     </w:p>
@@ -1011,6 +1021,68 @@
       </w:pPr>
       <w:r>
         <w:t>Test to see if the player can move. If the path is blocked, the player should not move.</w:t>
+      </w:r>
+    </w:p>
+    <w:p>
+      <w:pPr>
+        <w:rPr>
+          <w:b/>
+          <w:bCs/>
+        </w:rPr>
+      </w:pPr>
+      <w:r>
+        <w:rPr>
+          <w:b/>
+          <w:bCs/>
+        </w:rPr>
+        <w:t>When the player jumps:</w:t>
+      </w:r>
+    </w:p>
+    <w:p>
+      <w:pPr>
+        <w:pStyle w:val="ListParagraph"/>
+        <w:numPr>
+          <w:ilvl w:val="0"/>
+          <w:numId w:val="5"/>
+        </w:numPr>
+      </w:pPr>
+      <w:r>
+        <w:t>Test to see if the player can jump. If the player is grounded, the player can jump. If the player is in the air, check to see if the player has jumps remaining. If the player does, jump and decrease the jumps remaining. If the player does not have jumps remaining, do not jump.</w:t>
+      </w:r>
+    </w:p>
+    <w:p>
+      <w:pPr>
+        <w:rPr>
+          <w:b/>
+          <w:bCs/>
+        </w:rPr>
+      </w:pPr>
+      <w:r>
+        <w:rPr>
+          <w:b/>
+          <w:bCs/>
+        </w:rPr>
+        <w:t>When the player dashes:</w:t>
+      </w:r>
+    </w:p>
+    <w:p>
+      <w:pPr>
+        <w:pStyle w:val="ListParagraph"/>
+        <w:numPr>
+          <w:ilvl w:val="0"/>
+          <w:numId w:val="5"/>
+        </w:numPr>
+      </w:pPr>
+      <w:r>
+        <w:t xml:space="preserve">Test to see if the player can dash. If the player does not have any required items to dash, or </w:t>
+      </w:r>
+      <w:proofErr w:type="gramStart"/>
+      <w:r>
+        <w:t>if</w:t>
+      </w:r>
+      <w:proofErr w:type="gramEnd"/>
+      <w:r>
+        <w:t xml:space="preserve"> dash is on cooldown, the player should not dash.</w:t>
       </w:r>
     </w:p>
     <w:p>
@@ -1250,6 +1322,7 @@
               </w:numPr>
             </w:pPr>
             <w:r>
+              <w:lastRenderedPageBreak/>
               <w:t>Final feedback</w:t>
             </w:r>
           </w:p>
@@ -1360,7 +1433,6 @@
         <w:pStyle w:val="Heading4"/>
       </w:pPr>
       <w:r>
-        <w:lastRenderedPageBreak/>
         <w:t>Pert Diagram</w:t>
       </w:r>
     </w:p>

</xml_diff>